<commit_message>
Update Project Vision, Update Gantt Chart, Update Version Control
</commit_message>
<xml_diff>
--- a/Documentation/Project Status Assessment/Inception Phase/Inception Phase Project Status Assessment.docx
+++ b/Documentation/Project Status Assessment/Inception Phase/Inception Phase Project Status Assessment.docx
@@ -233,16 +233,7 @@
           <w:sz w:val="22"/>
           <w:szCs w:val="22"/>
         </w:rPr>
-        <w:t>.</w:t>
-      </w:r>
-      <w:r>
-        <w:rPr>
-          <w:rFonts w:ascii="Calibri" w:eastAsia="Times New Roman" w:hAnsi="Calibri" w:cs="Calibri"/>
-          <w:color w:val="auto"/>
-          <w:sz w:val="22"/>
-          <w:szCs w:val="22"/>
-        </w:rPr>
-        <w:t xml:space="preserve"> </w:t>
+        <w:t xml:space="preserve">. </w:t>
       </w:r>
       <w:r>
         <w:rPr>
@@ -487,15 +478,17 @@
         <w:ind w:left="360"/>
         <w:jc w:val="both"/>
       </w:pPr>
+      <w:bookmarkStart w:id="0" w:name="_GoBack"/>
+      <w:bookmarkEnd w:id="0"/>
       <w:r>
         <w:rPr>
           <w:noProof/>
         </w:rPr>
         <w:drawing>
-          <wp:inline distT="0" distB="0" distL="0" distR="0" wp14:anchorId="17B084B1" wp14:editId="3447A1CF">
-            <wp:extent cx="12369800" cy="8115300"/>
+          <wp:inline distT="0" distB="0" distL="0" distR="0" wp14:anchorId="7FCF49D5" wp14:editId="7EFEC135">
+            <wp:extent cx="12446000" cy="8216900"/>
             <wp:effectExtent l="0" t="0" r="0" b="0"/>
-            <wp:docPr id="1" name="Picture 1"/>
+            <wp:docPr id="4" name="Picture 4"/>
             <wp:cNvGraphicFramePr>
               <a:graphicFrameLocks xmlns:a="http://schemas.openxmlformats.org/drawingml/2006/main" noChangeAspect="1"/>
             </wp:cNvGraphicFramePr>
@@ -503,7 +496,7 @@
               <a:graphicData uri="http://schemas.openxmlformats.org/drawingml/2006/picture">
                 <pic:pic xmlns:pic="http://schemas.openxmlformats.org/drawingml/2006/picture">
                   <pic:nvPicPr>
-                    <pic:cNvPr id="1" name="Screen Shot 2018-03-31 at 2.19.35 pm.png"/>
+                    <pic:cNvPr id="4" name="Screen Shot 2018-04-09 at 8.42.53 pm.png"/>
                     <pic:cNvPicPr/>
                   </pic:nvPicPr>
                   <pic:blipFill>
@@ -521,7 +514,7 @@
                   <pic:spPr>
                     <a:xfrm>
                       <a:off x="0" y="0"/>
-                      <a:ext cx="12369800" cy="8115300"/>
+                      <a:ext cx="12446000" cy="8216900"/>
                     </a:xfrm>
                     <a:prstGeom prst="rect">
                       <a:avLst/>
@@ -584,7 +577,7 @@
                 <w:color w:val="000000" w:themeColor="text1"/>
               </w:rPr>
             </w:pPr>
-            <w:bookmarkStart w:id="0" w:name="OLE_LINK1"/>
+            <w:bookmarkStart w:id="1" w:name="OLE_LINK1"/>
             <w:r>
               <w:rPr>
                 <w:rFonts w:cs="Arial"/>
@@ -1228,8 +1221,6 @@
               </w:rPr>
               <w:t>project</w:t>
             </w:r>
-            <w:bookmarkStart w:id="1" w:name="_GoBack"/>
-            <w:bookmarkEnd w:id="1"/>
             <w:r>
               <w:rPr>
                 <w:rFonts w:cstheme="minorHAnsi"/>
@@ -2841,13 +2832,7 @@
               </w:rPr>
             </w:pPr>
             <w:r>
-              <w:t>Discuss among the team to establish</w:t>
-            </w:r>
-            <w:r>
-              <w:t xml:space="preserve"> a short use case description of all use cases</w:t>
-            </w:r>
-            <w:r>
-              <w:t xml:space="preserve"> of the system.</w:t>
+              <w:t>Discuss among the team to establish a short use case description of all use cases of the system.</w:t>
             </w:r>
           </w:p>
         </w:tc>
@@ -2912,13 +2897,7 @@
               <w:rPr>
                 <w:color w:val="000000" w:themeColor="text1"/>
               </w:rPr>
-              <w:t>nalyze</w:t>
-            </w:r>
-            <w:r>
-              <w:rPr>
-                <w:color w:val="000000" w:themeColor="text1"/>
-              </w:rPr>
-              <w:t xml:space="preserve"> and identify the core use cases</w:t>
+              <w:t>nalyze and identify the core use cases</w:t>
             </w:r>
             <w:r>
               <w:t xml:space="preserve"> of the system.</w:t>
@@ -3173,7 +3152,7 @@
         </w:tc>
       </w:tr>
     </w:tbl>
-    <w:bookmarkEnd w:id="0"/>
+    <w:bookmarkEnd w:id="1"/>
     <w:p>
       <w:pPr>
         <w:pStyle w:val="Heading2"/>
@@ -7457,7 +7436,7 @@
 </file>
 
 <file path=customXml/itemProps1.xml><?xml version="1.0" encoding="utf-8"?>
-<ds:datastoreItem xmlns:ds="http://schemas.openxmlformats.org/officeDocument/2006/customXml" ds:itemID="{CE5B1BE1-0088-F742-8E70-ED3F0407FB35}">
+<ds:datastoreItem xmlns:ds="http://schemas.openxmlformats.org/officeDocument/2006/customXml" ds:itemID="{83E3B33C-2BEE-AF4A-AA67-939F7AB37707}">
   <ds:schemaRefs>
     <ds:schemaRef ds:uri="http://schemas.openxmlformats.org/officeDocument/2006/bibliography"/>
   </ds:schemaRefs>

</xml_diff>